<commit_message>
update computer test documentation
</commit_message>
<xml_diff>
--- a/Documents/Testing/testing-computer-documentation.docx
+++ b/Documents/Testing/testing-computer-documentation.docx
@@ -250,6 +250,60 @@
           <w:lang w:val="en-GB"/>
         </w:rPr>
         <w:t xml:space="preserve"> </w:t>
+      </w:r>
+      <w:r>
+        <w:rPr>
+          <w:noProof/>
+          <w:lang w:val="en-GB"/>
+        </w:rPr>
+        <w:drawing>
+          <wp:inline distT="0" distB="0" distL="0" distR="0" wp14:anchorId="2F9C6ED1" wp14:editId="1F541C5F">
+            <wp:extent cx="5204460" cy="2522220"/>
+            <wp:effectExtent l="0" t="0" r="0" b="0"/>
+            <wp:docPr id="2" name="Bild 2"/>
+            <wp:cNvGraphicFramePr>
+              <a:graphicFrameLocks xmlns:a="http://schemas.openxmlformats.org/drawingml/2006/main" noChangeAspect="1"/>
+            </wp:cNvGraphicFramePr>
+            <a:graphic xmlns:a="http://schemas.openxmlformats.org/drawingml/2006/main">
+              <a:graphicData uri="http://schemas.openxmlformats.org/drawingml/2006/picture">
+                <pic:pic xmlns:pic="http://schemas.openxmlformats.org/drawingml/2006/picture">
+                  <pic:nvPicPr>
+                    <pic:cNvPr id="0" name="Picture 2"/>
+                    <pic:cNvPicPr>
+                      <a:picLocks noChangeAspect="1" noChangeArrowheads="1"/>
+                    </pic:cNvPicPr>
+                  </pic:nvPicPr>
+                  <pic:blipFill>
+                    <a:blip r:embed="rId5">
+                      <a:extLst>
+                        <a:ext uri="{28A0092B-C50C-407E-A947-70E740481C1C}">
+                          <a14:useLocalDpi xmlns:a14="http://schemas.microsoft.com/office/drawing/2010/main" val="0"/>
+                        </a:ext>
+                      </a:extLst>
+                    </a:blip>
+                    <a:srcRect/>
+                    <a:stretch>
+                      <a:fillRect/>
+                    </a:stretch>
+                  </pic:blipFill>
+                  <pic:spPr bwMode="auto">
+                    <a:xfrm>
+                      <a:off x="0" y="0"/>
+                      <a:ext cx="5204460" cy="2522220"/>
+                    </a:xfrm>
+                    <a:prstGeom prst="rect">
+                      <a:avLst/>
+                    </a:prstGeom>
+                    <a:noFill/>
+                    <a:ln>
+                      <a:noFill/>
+                    </a:ln>
+                  </pic:spPr>
+                </pic:pic>
+              </a:graphicData>
+            </a:graphic>
+          </wp:inline>
+        </w:drawing>
       </w:r>
       <w:r>
         <w:rPr>
@@ -632,7 +686,6 @@
                 <w:lang w:val="en-GB" w:eastAsia="de-CH"/>
               </w:rPr>
             </w:pPr>
-            <w:proofErr w:type="spellStart"/>
             <w:r>
               <w:rPr>
                 <w:rFonts w:asciiTheme="majorHAnsi" w:eastAsia="Times New Roman" w:hAnsiTheme="majorHAnsi" w:cstheme="majorHAnsi"/>
@@ -641,31 +694,8 @@
                 <w:color w:val="000000"/>
                 <w:lang w:val="en-GB" w:eastAsia="de-CH"/>
               </w:rPr>
-              <w:t>Eqivalence</w:t>
-            </w:r>
-            <w:proofErr w:type="spellEnd"/>
-            <w:r>
-              <w:rPr>
-                <w:rFonts w:asciiTheme="majorHAnsi" w:eastAsia="Times New Roman" w:hAnsiTheme="majorHAnsi" w:cstheme="majorHAnsi"/>
-                <w:b/>
-                <w:bCs/>
-                <w:color w:val="000000"/>
-                <w:lang w:val="en-GB" w:eastAsia="de-CH"/>
-              </w:rPr>
-              <w:t xml:space="preserve"> </w:t>
-            </w:r>
-            <w:proofErr w:type="spellStart"/>
-            <w:r>
-              <w:rPr>
-                <w:rFonts w:asciiTheme="majorHAnsi" w:eastAsia="Times New Roman" w:hAnsiTheme="majorHAnsi" w:cstheme="majorHAnsi"/>
-                <w:b/>
-                <w:bCs/>
-                <w:color w:val="000000"/>
-                <w:lang w:val="en-GB" w:eastAsia="de-CH"/>
-              </w:rPr>
-              <w:t>Partititoning</w:t>
-            </w:r>
-            <w:proofErr w:type="spellEnd"/>
+              <w:t>Eqivalence Partititoning</w:t>
+            </w:r>
           </w:p>
         </w:tc>
         <w:tc>
@@ -714,7 +744,6 @@
                 <w:lang w:val="en-GB" w:eastAsia="de-CH"/>
               </w:rPr>
             </w:pPr>
-            <w:proofErr w:type="spellStart"/>
             <w:r>
               <w:rPr>
                 <w:rFonts w:asciiTheme="majorHAnsi" w:eastAsia="Times New Roman" w:hAnsiTheme="majorHAnsi" w:cstheme="majorBidi"/>
@@ -725,7 +754,6 @@
               </w:rPr>
               <w:t>computer_invalidArgumentsNameIsNull_IllegalArgumentException</w:t>
             </w:r>
-            <w:proofErr w:type="spellEnd"/>
           </w:p>
         </w:tc>
         <w:tc>
@@ -742,7 +770,6 @@
                 <w:lang w:val="en-GB" w:eastAsia="de-CH"/>
               </w:rPr>
             </w:pPr>
-            <w:proofErr w:type="spellStart"/>
             <w:r>
               <w:rPr>
                 <w:rFonts w:asciiTheme="majorHAnsi" w:eastAsia="Times New Roman" w:hAnsiTheme="majorHAnsi" w:cstheme="majorBidi"/>
@@ -753,7 +780,6 @@
               </w:rPr>
               <w:t>IllegalArgumentException</w:t>
             </w:r>
-            <w:proofErr w:type="spellEnd"/>
           </w:p>
         </w:tc>
         <w:tc>
@@ -829,7 +855,6 @@
                 <w:lang w:val="en-GB" w:eastAsia="de-CH"/>
               </w:rPr>
             </w:pPr>
-            <w:proofErr w:type="spellStart"/>
             <w:r>
               <w:rPr>
                 <w:rFonts w:asciiTheme="majorHAnsi" w:eastAsia="Times New Roman" w:hAnsiTheme="majorHAnsi" w:cstheme="majorBidi"/>
@@ -840,7 +865,6 @@
               </w:rPr>
               <w:t>computer_invalidArgumentsColorIsNull_IllegalArgumentException</w:t>
             </w:r>
-            <w:proofErr w:type="spellEnd"/>
           </w:p>
         </w:tc>
         <w:tc>
@@ -857,7 +881,6 @@
                 <w:lang w:val="en-GB" w:eastAsia="de-CH"/>
               </w:rPr>
             </w:pPr>
-            <w:proofErr w:type="spellStart"/>
             <w:r>
               <w:rPr>
                 <w:rFonts w:asciiTheme="majorHAnsi" w:eastAsia="Times New Roman" w:hAnsiTheme="majorHAnsi" w:cstheme="majorBidi"/>
@@ -868,7 +891,6 @@
               </w:rPr>
               <w:t>IllegalArgumentException</w:t>
             </w:r>
-            <w:proofErr w:type="spellEnd"/>
           </w:p>
         </w:tc>
         <w:tc>
@@ -981,7 +1003,6 @@
                 <w:lang w:val="en-GB" w:eastAsia="de-CH"/>
               </w:rPr>
             </w:pPr>
-            <w:proofErr w:type="spellStart"/>
             <w:r>
               <w:rPr>
                 <w:rFonts w:asciiTheme="majorHAnsi" w:eastAsia="Times New Roman" w:hAnsiTheme="majorHAnsi" w:cstheme="majorBidi"/>
@@ -992,7 +1013,6 @@
               </w:rPr>
               <w:t>IllegalArgumentException</w:t>
             </w:r>
-            <w:proofErr w:type="spellEnd"/>
           </w:p>
         </w:tc>
         <w:tc>
@@ -1079,7 +1099,6 @@
                 <w:lang w:val="en-GB" w:eastAsia="de-CH"/>
               </w:rPr>
             </w:pPr>
-            <w:proofErr w:type="spellStart"/>
             <w:r>
               <w:rPr>
                 <w:rFonts w:asciiTheme="majorHAnsi" w:eastAsia="Times New Roman" w:hAnsiTheme="majorHAnsi" w:cstheme="majorBidi"/>
@@ -1090,7 +1109,6 @@
               </w:rPr>
               <w:t>computer_invalidArgumentsBoardIsNull_IllegalArgumentException</w:t>
             </w:r>
-            <w:proofErr w:type="spellEnd"/>
           </w:p>
         </w:tc>
         <w:tc>
@@ -1107,7 +1125,6 @@
                 <w:lang w:val="en-GB" w:eastAsia="de-CH"/>
               </w:rPr>
             </w:pPr>
-            <w:proofErr w:type="spellStart"/>
             <w:r>
               <w:rPr>
                 <w:rFonts w:asciiTheme="majorHAnsi" w:eastAsia="Times New Roman" w:hAnsiTheme="majorHAnsi" w:cstheme="majorBidi"/>
@@ -1118,7 +1135,6 @@
               </w:rPr>
               <w:t>IllegalArgumentException</w:t>
             </w:r>
-            <w:proofErr w:type="spellEnd"/>
           </w:p>
         </w:tc>
         <w:tc>
@@ -1231,7 +1247,6 @@
                 <w:lang w:val="en-GB" w:eastAsia="de-CH"/>
               </w:rPr>
             </w:pPr>
-            <w:proofErr w:type="spellStart"/>
             <w:r>
               <w:rPr>
                 <w:rFonts w:asciiTheme="majorHAnsi" w:eastAsia="Times New Roman" w:hAnsiTheme="majorHAnsi" w:cstheme="majorBidi"/>
@@ -1242,7 +1257,6 @@
               </w:rPr>
               <w:t>IllegalArgumentException</w:t>
             </w:r>
-            <w:proofErr w:type="spellEnd"/>
           </w:p>
         </w:tc>
         <w:tc>
@@ -1267,17 +1281,7 @@
                 <w:szCs w:val="24"/>
                 <w:lang w:val="en-GB" w:eastAsia="de-CH"/>
               </w:rPr>
-              <w:t>C</w:t>
-            </w:r>
-            <w:r>
-              <w:rPr>
-                <w:rFonts w:asciiTheme="majorHAnsi" w:eastAsia="Times New Roman" w:hAnsiTheme="majorHAnsi" w:cstheme="majorBidi"/>
-                <w:color w:val="000000" w:themeColor="text1"/>
-                <w:sz w:val="24"/>
-                <w:szCs w:val="24"/>
-                <w:lang w:val="en-GB" w:eastAsia="de-CH"/>
-              </w:rPr>
-              <w:t>1</w:t>
+              <w:t>C1</w:t>
             </w:r>
           </w:p>
         </w:tc>
@@ -1410,7 +1414,6 @@
                 <w:lang w:val="en-GB" w:eastAsia="de-CH"/>
               </w:rPr>
             </w:pPr>
-            <w:proofErr w:type="spellStart"/>
             <w:r>
               <w:rPr>
                 <w:rFonts w:asciiTheme="majorHAnsi" w:eastAsia="Times New Roman" w:hAnsiTheme="majorHAnsi" w:cstheme="majorBidi"/>
@@ -1421,7 +1424,6 @@
               </w:rPr>
               <w:t>nextMove_ValidArguments_strategyMethodGetsCalled</w:t>
             </w:r>
-            <w:proofErr w:type="spellEnd"/>
           </w:p>
         </w:tc>
         <w:tc>

</xml_diff>